<commit_message>
Updated report with some results
</commit_message>
<xml_diff>
--- a/Brute Force Hash Code Cracking.docx
+++ b/Brute Force Hash Code Cracking.docx
@@ -82,16 +82,25 @@
           <w:sz w:val="24"/>
           <w:szCs w:val="24"/>
         </w:rPr>
-        <w:t>of the speed up that can result. In our specific tests of brute forcing &lt;Insert has</w:t>
-      </w:r>
-      <w:r>
-        <w:rPr>
-          <w:rFonts w:ascii="Arial" w:hAnsi="Arial" w:cs="Arial"/>
-          <w:b/>
-          <w:sz w:val="24"/>
-          <w:szCs w:val="24"/>
-        </w:rPr>
-        <w:t xml:space="preserve">hing algorithm here&gt;, we used both </w:t>
+        <w:t xml:space="preserve">of the speed up that can result. In our specific tests of brute forcing </w:t>
+      </w:r>
+      <w:r>
+        <w:rPr>
+          <w:rFonts w:ascii="Arial" w:hAnsi="Arial" w:cs="Arial"/>
+          <w:b/>
+          <w:sz w:val="24"/>
+          <w:szCs w:val="24"/>
+        </w:rPr>
+        <w:t>MD5</w:t>
+      </w:r>
+      <w:r>
+        <w:rPr>
+          <w:rFonts w:ascii="Arial" w:hAnsi="Arial" w:cs="Arial"/>
+          <w:b/>
+          <w:sz w:val="24"/>
+          <w:szCs w:val="24"/>
+        </w:rPr>
+        <w:t xml:space="preserve">, we used both </w:t>
       </w:r>
       <w:proofErr w:type="spellStart"/>
       <w:r>
@@ -111,7 +120,80 @@
           <w:sz w:val="24"/>
           <w:szCs w:val="24"/>
         </w:rPr>
-        <w:t xml:space="preserve"> and CUDA against several randomly generated passwords. To crack these passwords, we tested every string possible and then hashed it, after which we compared the resultant hash to the hash of the actual password. In the end, we found that CUDA (the GPU) was &lt;insert number here&gt;x faster than </w:t>
+        <w:t xml:space="preserve"> and CUDA against </w:t>
+      </w:r>
+      <w:r>
+        <w:rPr>
+          <w:rFonts w:ascii="Arial" w:hAnsi="Arial" w:cs="Arial"/>
+          <w:b/>
+          <w:sz w:val="24"/>
+          <w:szCs w:val="24"/>
+        </w:rPr>
+        <w:t>an</w:t>
+      </w:r>
+      <w:r>
+        <w:rPr>
+          <w:rFonts w:ascii="Arial" w:hAnsi="Arial" w:cs="Arial"/>
+          <w:b/>
+          <w:sz w:val="24"/>
+          <w:szCs w:val="24"/>
+        </w:rPr>
+        <w:t xml:space="preserve"> </w:t>
+      </w:r>
+      <w:r>
+        <w:rPr>
+          <w:rFonts w:ascii="Arial" w:hAnsi="Arial" w:cs="Arial"/>
+          <w:b/>
+          <w:sz w:val="24"/>
+          <w:szCs w:val="24"/>
+        </w:rPr>
+        <w:t>arbitrarily chosen password</w:t>
+      </w:r>
+      <w:r>
+        <w:rPr>
+          <w:rFonts w:ascii="Arial" w:hAnsi="Arial" w:cs="Arial"/>
+          <w:b/>
+          <w:sz w:val="24"/>
+          <w:szCs w:val="24"/>
+        </w:rPr>
+        <w:t xml:space="preserve">. To crack </w:t>
+      </w:r>
+      <w:r>
+        <w:rPr>
+          <w:rFonts w:ascii="Arial" w:hAnsi="Arial" w:cs="Arial"/>
+          <w:b/>
+          <w:sz w:val="24"/>
+          <w:szCs w:val="24"/>
+        </w:rPr>
+        <w:t>this</w:t>
+      </w:r>
+      <w:r>
+        <w:rPr>
+          <w:rFonts w:ascii="Arial" w:hAnsi="Arial" w:cs="Arial"/>
+          <w:b/>
+          <w:sz w:val="24"/>
+          <w:szCs w:val="24"/>
+        </w:rPr>
+        <w:t xml:space="preserve"> password, we tested every string possible and then hashed it, after which we compared the resultant hash to the hash of the actual password. In the end, we found that CUDA (the GPU) was </w:t>
+      </w:r>
+      <w:r>
+        <w:rPr>
+          <w:rFonts w:ascii="Arial" w:hAnsi="Arial" w:cs="Arial"/>
+          <w:b/>
+          <w:sz w:val="24"/>
+          <w:szCs w:val="24"/>
+          <w:highlight w:val="yellow"/>
+        </w:rPr>
+        <w:t>&lt;insert number here&gt;</w:t>
+      </w:r>
+      <w:r>
+        <w:rPr>
+          <w:rFonts w:ascii="Arial" w:hAnsi="Arial" w:cs="Arial"/>
+          <w:b/>
+          <w:sz w:val="24"/>
+          <w:szCs w:val="24"/>
+        </w:rPr>
+        <w:t xml:space="preserve">x faster than </w:t>
       </w:r>
       <w:proofErr w:type="spellStart"/>
       <w:r>
@@ -217,15 +299,15 @@
           <w:sz w:val="24"/>
           <w:szCs w:val="24"/>
         </w:rPr>
-        <w:t xml:space="preserve">have </w:t>
-      </w:r>
-      <w:r>
-        <w:rPr>
-          <w:rFonts w:ascii="Arial" w:hAnsi="Arial" w:cs="Arial"/>
-          <w:sz w:val="24"/>
-          <w:szCs w:val="24"/>
-        </w:rPr>
-        <w:t>hundreds, if not thousands of cores that can simultaneously run orders of magnitude more threads than CPUs.</w:t>
+        <w:t xml:space="preserve">have hundreds, if not thousands of cores that can simultaneously run orders of </w:t>
+      </w:r>
+      <w:r>
+        <w:rPr>
+          <w:rFonts w:ascii="Arial" w:hAnsi="Arial" w:cs="Arial"/>
+          <w:sz w:val="24"/>
+          <w:szCs w:val="24"/>
+        </w:rPr>
+        <w:t>magnitude more threads than CPUs.</w:t>
       </w:r>
       <w:r>
         <w:rPr>
@@ -339,7 +421,7 @@
           <w:sz w:val="24"/>
           <w:szCs w:val="24"/>
         </w:rPr>
-        <w:t xml:space="preserve">Analysis covers the results of our experiment while simulation and </w:t>
+        <w:t xml:space="preserve">Analysis covers the results of our experiment while simulation and experimentation covers the specific </w:t>
       </w:r>
       <w:r>
         <w:rPr>
@@ -348,14 +430,6 @@
           <w:szCs w:val="24"/>
         </w:rPr>
         <w:lastRenderedPageBreak/>
-        <w:t xml:space="preserve">experimentation covers the specific </w:t>
-      </w:r>
-      <w:r>
-        <w:rPr>
-          <w:rFonts w:ascii="Arial" w:hAnsi="Arial" w:cs="Arial"/>
-          <w:sz w:val="24"/>
-          <w:szCs w:val="24"/>
-        </w:rPr>
         <w:t xml:space="preserve">outputs we got. </w:t>
       </w:r>
       <w:r>
@@ -949,29 +1023,36 @@
         <w:jc w:val="both"/>
         <w:rPr>
           <w:rFonts w:ascii="Arial" w:hAnsi="Arial" w:cs="Arial"/>
+          <w:sz w:val="24"/>
+          <w:szCs w:val="28"/>
+        </w:rPr>
+      </w:pPr>
+      <w:r>
+        <w:rPr>
+          <w:rFonts w:ascii="Arial" w:hAnsi="Arial" w:cs="Arial"/>
+          <w:sz w:val="24"/>
+          <w:szCs w:val="28"/>
+        </w:rPr>
+        <w:t xml:space="preserve">The system we did our testing on was a home gaming system. The video card was an NVidia GTX 970 with an Intel i7 2700K. We feel this was representative of a real developer’s system and could provide an accurate estimate for what an individual user could see. The operating system was Ubuntu 17.10. </w:t>
+      </w:r>
+    </w:p>
+    <w:p>
+      <w:pPr>
+        <w:jc w:val="both"/>
+        <w:rPr>
+          <w:rFonts w:ascii="Arial" w:hAnsi="Arial" w:cs="Arial"/>
           <w:b/>
           <w:sz w:val="28"/>
           <w:szCs w:val="28"/>
         </w:rPr>
       </w:pPr>
-    </w:p>
-    <w:p>
-      <w:pPr>
-        <w:jc w:val="both"/>
+      <w:r>
         <w:rPr>
           <w:rFonts w:ascii="Arial" w:hAnsi="Arial" w:cs="Arial"/>
           <w:b/>
           <w:sz w:val="28"/>
           <w:szCs w:val="28"/>
         </w:rPr>
-      </w:pPr>
-      <w:r>
-        <w:rPr>
-          <w:rFonts w:ascii="Arial" w:hAnsi="Arial" w:cs="Arial"/>
-          <w:b/>
-          <w:sz w:val="28"/>
-          <w:szCs w:val="28"/>
-        </w:rPr>
         <w:t>4 Problem Statement</w:t>
       </w:r>
     </w:p>
@@ -990,6 +1071,7 @@
           <w:sz w:val="24"/>
           <w:szCs w:val="24"/>
         </w:rPr>
+        <w:lastRenderedPageBreak/>
         <w:t xml:space="preserve">We are measuring the performance boost </w:t>
       </w:r>
       <w:r>
@@ -1030,16 +1112,7 @@
           <w:sz w:val="24"/>
           <w:szCs w:val="24"/>
         </w:rPr>
-        <w:t xml:space="preserve">. This is also a measure of development effort for both types and a benchmark for a real world individual user’s system. By comparing an </w:t>
-      </w:r>
-      <w:r>
-        <w:rPr>
-          <w:rFonts w:ascii="Arial" w:hAnsi="Arial" w:cs="Arial"/>
-          <w:sz w:val="24"/>
-          <w:szCs w:val="24"/>
-        </w:rPr>
-        <w:lastRenderedPageBreak/>
-        <w:t>everyday computers CPU against its GPU, we should be able to practically show the normal benefit that an end user would experience when using a GPU</w:t>
+        <w:t>. This is also a measure of development effort for both types and a benchmark for a real world individual user’s system. By comparing an everyday computers CPU against its GPU, we should be able to practically show the normal benefit that an end user would experience when using a GPU</w:t>
       </w:r>
       <w:r>
         <w:rPr>
@@ -1139,7 +1212,39 @@
           <w:szCs w:val="24"/>
         </w:rPr>
         <w:tab/>
-        <w:t xml:space="preserve">These generated strings are then hashed. This is done in two different ways to benchmark the differences. In one implementation, we use </w:t>
+        <w:t xml:space="preserve">These generated strings are then hashed. This is done in </w:t>
+      </w:r>
+      <w:r>
+        <w:rPr>
+          <w:rFonts w:ascii="Arial" w:hAnsi="Arial" w:cs="Arial"/>
+          <w:sz w:val="24"/>
+          <w:szCs w:val="24"/>
+        </w:rPr>
+        <w:t>three</w:t>
+      </w:r>
+      <w:r>
+        <w:rPr>
+          <w:rFonts w:ascii="Arial" w:hAnsi="Arial" w:cs="Arial"/>
+          <w:sz w:val="24"/>
+          <w:szCs w:val="24"/>
+        </w:rPr>
+        <w:t xml:space="preserve"> different ways to benchmark the differences. </w:t>
+      </w:r>
+      <w:r>
+        <w:rPr>
+          <w:rFonts w:ascii="Arial" w:hAnsi="Arial" w:cs="Arial"/>
+          <w:sz w:val="24"/>
+          <w:szCs w:val="24"/>
+        </w:rPr>
+        <w:t xml:space="preserve">The first implementation is a simple synchronous solution using no parallelization. </w:t>
+      </w:r>
+      <w:r>
+        <w:rPr>
+          <w:rFonts w:ascii="Arial" w:hAnsi="Arial" w:cs="Arial"/>
+          <w:sz w:val="24"/>
+          <w:szCs w:val="24"/>
+        </w:rPr>
+        <w:t xml:space="preserve">In one implementation, we use </w:t>
       </w:r>
       <w:proofErr w:type="spellStart"/>
       <w:r>
@@ -1173,7 +1278,15 @@
           <w:sz w:val="24"/>
           <w:szCs w:val="24"/>
         </w:rPr>
-        <w:t xml:space="preserve">for the brute force. In the other implementation, we use CUDA to use GPU parallelization. After these implementations complete their hashes, the results are compared to the “actual” password hash we are testing against. These computation times are then compared and we can view the speedup of each implementation. </w:t>
+        <w:t xml:space="preserve">for the brute force. In the other implementation, we use CUDA to use </w:t>
+      </w:r>
+      <w:r>
+        <w:rPr>
+          <w:rFonts w:ascii="Arial" w:hAnsi="Arial" w:cs="Arial"/>
+          <w:sz w:val="24"/>
+          <w:szCs w:val="24"/>
+        </w:rPr>
+        <w:t xml:space="preserve">GPU parallelization. After these implementations complete their hashes, the results are compared to the “actual” password hash we are testing against. These computation times are then compared and we can view the speedup of each implementation. </w:t>
       </w:r>
     </w:p>
     <w:p>
@@ -1192,15 +1305,7 @@
           <w:szCs w:val="24"/>
         </w:rPr>
         <w:tab/>
-        <w:t xml:space="preserve">The GPU implementation specifically uses a batch of input strings with the size of the batch being equal to the number of CUDA cores on the </w:t>
-      </w:r>
-      <w:r>
-        <w:rPr>
-          <w:rFonts w:ascii="Arial" w:hAnsi="Arial" w:cs="Arial"/>
-          <w:sz w:val="24"/>
-          <w:szCs w:val="24"/>
-        </w:rPr>
-        <w:t xml:space="preserve">system we were using. Similarly, the number of threads we used for the </w:t>
+        <w:t xml:space="preserve">The GPU implementation specifically uses a batch of input strings with the size of the batch being equal to the number of CUDA cores on the system we were using. Similarly, the number of threads we used for the </w:t>
       </w:r>
       <w:proofErr w:type="spellStart"/>
       <w:r>
@@ -1247,104 +1352,260 @@
         </w:rPr>
         <w:t xml:space="preserve"> that all memory allocation, memory movement, processing, and memory freeing are included in the run time. This allows our results to demonstrate the speedup to the user as opposed to just the speedup of the GPU code over the CPU code specifically. </w:t>
       </w:r>
+    </w:p>
+    <w:p>
+      <w:pPr>
+        <w:jc w:val="both"/>
+        <w:rPr>
+          <w:rFonts w:ascii="Arial" w:hAnsi="Arial" w:cs="Arial"/>
+          <w:b/>
+          <w:sz w:val="28"/>
+          <w:szCs w:val="28"/>
+        </w:rPr>
+      </w:pPr>
+      <w:r>
+        <w:rPr>
+          <w:rFonts w:ascii="Arial" w:hAnsi="Arial" w:cs="Arial"/>
+          <w:b/>
+          <w:sz w:val="28"/>
+          <w:szCs w:val="28"/>
+        </w:rPr>
+        <w:t>6 Analysis</w:t>
+      </w:r>
+    </w:p>
+    <w:p>
+      <w:pPr>
+        <w:jc w:val="both"/>
+        <w:rPr>
+          <w:rFonts w:ascii="Arial" w:hAnsi="Arial" w:cs="Arial"/>
+          <w:sz w:val="24"/>
+          <w:szCs w:val="28"/>
+        </w:rPr>
+      </w:pPr>
+      <w:r>
+        <w:rPr>
+          <w:rFonts w:ascii="Arial" w:hAnsi="Arial" w:cs="Arial"/>
+          <w:sz w:val="24"/>
+          <w:szCs w:val="28"/>
+        </w:rPr>
+        <w:t>The string we decided to test against for consistency was “!!!”. This was because “!” is the first printable ASCII character so that is a relatively quick key to find without being too small.</w:t>
+      </w:r>
+    </w:p>
+    <w:p>
+      <w:pPr>
+        <w:jc w:val="both"/>
+        <w:rPr>
+          <w:rFonts w:ascii="Arial" w:hAnsi="Arial" w:cs="Arial"/>
+          <w:sz w:val="24"/>
+          <w:szCs w:val="28"/>
+        </w:rPr>
+      </w:pPr>
+      <w:r>
+        <w:rPr>
+          <w:rFonts w:ascii="Arial" w:hAnsi="Arial" w:cs="Arial"/>
+          <w:sz w:val="24"/>
+          <w:szCs w:val="28"/>
+        </w:rPr>
+        <w:tab/>
+        <w:t xml:space="preserve">The simple implementation with no concurrency </w:t>
+      </w:r>
+      <w:r>
+        <w:rPr>
+          <w:rFonts w:ascii="Arial" w:hAnsi="Arial" w:cs="Arial"/>
+          <w:sz w:val="24"/>
+          <w:szCs w:val="28"/>
+        </w:rPr>
+        <w:t>could</w:t>
+      </w:r>
+      <w:r>
+        <w:rPr>
+          <w:rFonts w:ascii="Arial" w:hAnsi="Arial" w:cs="Arial"/>
+          <w:sz w:val="24"/>
+          <w:szCs w:val="28"/>
+        </w:rPr>
+        <w:t xml:space="preserve"> find the key by generating each string, hashing it, and comparing the hash against the input hash in .710284 seconds. </w:t>
+      </w:r>
+    </w:p>
+    <w:p>
+      <w:pPr>
+        <w:jc w:val="both"/>
+        <w:rPr>
+          <w:rFonts w:ascii="Arial" w:hAnsi="Arial" w:cs="Arial"/>
+          <w:sz w:val="24"/>
+          <w:szCs w:val="28"/>
+        </w:rPr>
+      </w:pPr>
+      <w:r>
+        <w:rPr>
+          <w:rFonts w:ascii="Arial" w:hAnsi="Arial" w:cs="Arial"/>
+          <w:sz w:val="24"/>
+          <w:szCs w:val="28"/>
+        </w:rPr>
+        <w:tab/>
+        <w:t xml:space="preserve">The </w:t>
+      </w:r>
+      <w:proofErr w:type="spellStart"/>
+      <w:r>
+        <w:rPr>
+          <w:rFonts w:ascii="Arial" w:hAnsi="Arial" w:cs="Arial"/>
+          <w:sz w:val="24"/>
+          <w:szCs w:val="28"/>
+        </w:rPr>
+        <w:t>openMP</w:t>
+      </w:r>
+      <w:proofErr w:type="spellEnd"/>
+      <w:r>
+        <w:rPr>
+          <w:rFonts w:ascii="Arial" w:hAnsi="Arial" w:cs="Arial"/>
+          <w:sz w:val="24"/>
+          <w:szCs w:val="28"/>
+        </w:rPr>
+        <w:t xml:space="preserve"> implementation managed to do the same thing using CPU parallelization in .499808 seconds.</w:t>
+      </w:r>
+      <w:r>
+        <w:rPr>
+          <w:rFonts w:ascii="Arial" w:hAnsi="Arial" w:cs="Arial"/>
+          <w:sz w:val="24"/>
+          <w:szCs w:val="28"/>
+        </w:rPr>
+        <w:t xml:space="preserve"> </w:t>
+      </w:r>
+      <w:r>
+        <w:rPr>
+          <w:rFonts w:ascii="Arial" w:hAnsi="Arial" w:cs="Arial"/>
+          <w:sz w:val="24"/>
+          <w:szCs w:val="28"/>
+        </w:rPr>
+        <w:lastRenderedPageBreak/>
+        <w:t xml:space="preserve">This time is much longer than the basic implementation and is probably due to the low benefit of doing the hashing concurrently compared to the overhead of using the concurrency. With only 8 threads, we are only able to hash 8 inputs at a time. But </w:t>
+      </w:r>
+      <w:r>
+        <w:rPr>
+          <w:rFonts w:ascii="Arial" w:hAnsi="Arial" w:cs="Arial"/>
+          <w:sz w:val="24"/>
+          <w:szCs w:val="28"/>
+        </w:rPr>
+        <w:t>to</w:t>
+      </w:r>
+      <w:r>
+        <w:rPr>
+          <w:rFonts w:ascii="Arial" w:hAnsi="Arial" w:cs="Arial"/>
+          <w:sz w:val="24"/>
+          <w:szCs w:val="28"/>
+        </w:rPr>
+        <w:t xml:space="preserve"> create these 8 threads, we </w:t>
+      </w:r>
+      <w:r>
+        <w:rPr>
+          <w:rFonts w:ascii="Arial" w:hAnsi="Arial" w:cs="Arial"/>
+          <w:sz w:val="24"/>
+          <w:szCs w:val="28"/>
+        </w:rPr>
+        <w:t>must</w:t>
+      </w:r>
+      <w:r>
+        <w:rPr>
+          <w:rFonts w:ascii="Arial" w:hAnsi="Arial" w:cs="Arial"/>
+          <w:sz w:val="24"/>
+          <w:szCs w:val="28"/>
+        </w:rPr>
+        <w:t xml:space="preserve"> do much more memory copying, function calls to get the thread id’s, and even waiting for the slowest thread after every string batch. Overall the </w:t>
+      </w:r>
+      <w:proofErr w:type="spellStart"/>
+      <w:r>
+        <w:rPr>
+          <w:rFonts w:ascii="Arial" w:hAnsi="Arial" w:cs="Arial"/>
+          <w:sz w:val="24"/>
+          <w:szCs w:val="28"/>
+        </w:rPr>
+        <w:t>openMP</w:t>
+      </w:r>
+      <w:proofErr w:type="spellEnd"/>
+      <w:r>
+        <w:rPr>
+          <w:rFonts w:ascii="Arial" w:hAnsi="Arial" w:cs="Arial"/>
+          <w:sz w:val="24"/>
+          <w:szCs w:val="28"/>
+        </w:rPr>
+        <w:t xml:space="preserve"> version could probably be improved greatly, but with a similar amount of effort to the non-concurrent version (note that we are testing the speedup based on effort) we saw it take more than 3x longer on average.</w:t>
+      </w:r>
+    </w:p>
+    <w:p>
+      <w:pPr>
+        <w:jc w:val="both"/>
+        <w:rPr>
+          <w:rFonts w:ascii="Arial" w:hAnsi="Arial" w:cs="Arial"/>
+          <w:b/>
+          <w:sz w:val="28"/>
+          <w:szCs w:val="28"/>
+        </w:rPr>
+      </w:pPr>
+      <w:r>
+        <w:rPr>
+          <w:rFonts w:ascii="Arial" w:hAnsi="Arial" w:cs="Arial"/>
+          <w:b/>
+          <w:sz w:val="28"/>
+          <w:szCs w:val="28"/>
+        </w:rPr>
+        <w:t>7</w:t>
+      </w:r>
+      <w:r>
+        <w:rPr>
+          <w:rFonts w:ascii="Arial" w:hAnsi="Arial" w:cs="Arial"/>
+          <w:b/>
+          <w:sz w:val="28"/>
+          <w:szCs w:val="28"/>
+        </w:rPr>
+        <w:t xml:space="preserve"> Conclusions</w:t>
+      </w:r>
+    </w:p>
+    <w:p>
+      <w:pPr>
+        <w:jc w:val="both"/>
+        <w:rPr>
+          <w:rFonts w:ascii="Arial" w:hAnsi="Arial" w:cs="Arial"/>
+          <w:b/>
+          <w:sz w:val="28"/>
+          <w:szCs w:val="28"/>
+        </w:rPr>
+      </w:pPr>
+      <w:r>
+        <w:rPr>
+          <w:rFonts w:ascii="Arial" w:hAnsi="Arial" w:cs="Arial"/>
+          <w:b/>
+          <w:sz w:val="28"/>
+          <w:szCs w:val="28"/>
+        </w:rPr>
+        <w:t>8</w:t>
+      </w:r>
+      <w:r>
+        <w:rPr>
+          <w:rFonts w:ascii="Arial" w:hAnsi="Arial" w:cs="Arial"/>
+          <w:b/>
+          <w:sz w:val="28"/>
+          <w:szCs w:val="28"/>
+        </w:rPr>
+        <w:t xml:space="preserve"> Bibliography</w:t>
+      </w:r>
       <w:bookmarkStart w:id="0" w:name="_GoBack"/>
       <w:bookmarkEnd w:id="0"/>
     </w:p>
     <w:p>
       <w:pPr>
-        <w:jc w:val="both"/>
-        <w:rPr>
-          <w:rFonts w:ascii="Arial" w:hAnsi="Arial" w:cs="Arial"/>
-          <w:b/>
-          <w:sz w:val="28"/>
-          <w:szCs w:val="28"/>
-        </w:rPr>
-      </w:pPr>
-      <w:r>
-        <w:rPr>
-          <w:rFonts w:ascii="Arial" w:hAnsi="Arial" w:cs="Arial"/>
-          <w:b/>
-          <w:sz w:val="28"/>
-          <w:szCs w:val="28"/>
-        </w:rPr>
-        <w:t>6 Analysis</w:t>
-      </w:r>
-    </w:p>
-    <w:p>
-      <w:pPr>
-        <w:jc w:val="both"/>
-        <w:rPr>
-          <w:rFonts w:ascii="Arial" w:hAnsi="Arial" w:cs="Arial"/>
-          <w:b/>
-          <w:sz w:val="28"/>
-          <w:szCs w:val="28"/>
-        </w:rPr>
-      </w:pPr>
-      <w:r>
-        <w:rPr>
-          <w:rFonts w:ascii="Arial" w:hAnsi="Arial" w:cs="Arial"/>
-          <w:b/>
-          <w:sz w:val="28"/>
-          <w:szCs w:val="28"/>
-        </w:rPr>
-        <w:t>7 Simulation and Experimentation</w:t>
-      </w:r>
-    </w:p>
-    <w:p>
-      <w:pPr>
-        <w:jc w:val="both"/>
-        <w:rPr>
-          <w:rFonts w:ascii="Arial" w:hAnsi="Arial" w:cs="Arial"/>
-          <w:b/>
-          <w:sz w:val="28"/>
-          <w:szCs w:val="28"/>
-        </w:rPr>
-      </w:pPr>
-      <w:r>
-        <w:rPr>
-          <w:rFonts w:ascii="Arial" w:hAnsi="Arial" w:cs="Arial"/>
-          <w:b/>
-          <w:sz w:val="28"/>
-          <w:szCs w:val="28"/>
-        </w:rPr>
-        <w:t>8 Conclusions</w:t>
-      </w:r>
-    </w:p>
-    <w:p>
-      <w:pPr>
-        <w:jc w:val="both"/>
-        <w:rPr>
-          <w:rFonts w:ascii="Arial" w:hAnsi="Arial" w:cs="Arial"/>
-          <w:b/>
-          <w:sz w:val="28"/>
-          <w:szCs w:val="28"/>
-        </w:rPr>
-      </w:pPr>
-      <w:r>
-        <w:rPr>
-          <w:rFonts w:ascii="Arial" w:hAnsi="Arial" w:cs="Arial"/>
-          <w:b/>
-          <w:sz w:val="28"/>
-          <w:szCs w:val="28"/>
-        </w:rPr>
-        <w:t>9 Bibliography</w:t>
-      </w:r>
-    </w:p>
-    <w:p>
-      <w:pPr>
-        <w:jc w:val="both"/>
-        <w:rPr>
-          <w:rFonts w:ascii="Arial" w:hAnsi="Arial" w:cs="Arial"/>
-          <w:b/>
-          <w:sz w:val="28"/>
-          <w:szCs w:val="28"/>
-        </w:rPr>
-      </w:pPr>
-      <w:r>
-        <w:rPr>
-          <w:rFonts w:ascii="Arial" w:hAnsi="Arial" w:cs="Arial"/>
-          <w:b/>
-          <w:sz w:val="28"/>
+        <w:ind w:firstLine="720"/>
+        <w:jc w:val="both"/>
+        <w:rPr>
+          <w:rFonts w:ascii="Arial" w:hAnsi="Arial" w:cs="Arial"/>
+          <w:b/>
+          <w:sz w:val="24"/>
+          <w:szCs w:val="28"/>
+        </w:rPr>
+      </w:pPr>
+      <w:r>
+        <w:rPr>
+          <w:rFonts w:ascii="Arial" w:hAnsi="Arial" w:cs="Arial"/>
+          <w:b/>
+          <w:sz w:val="24"/>
           <w:szCs w:val="28"/>
         </w:rPr>
         <w:t>References</w:t>
@@ -1376,53 +1637,6 @@
           <w:szCs w:val="24"/>
         </w:rPr>
         <w:t xml:space="preserve"> </w:t>
-      </w:r>
-      <w:hyperlink r:id="rId6" w:history="1">
-        <w:r>
-          <w:rPr>
-            <w:rStyle w:val="Hyperlink"/>
-            <w:rFonts w:ascii="Arial" w:hAnsi="Arial" w:cs="Arial"/>
-            <w:sz w:val="24"/>
-            <w:szCs w:val="24"/>
-          </w:rPr>
-          <w:t>https://blogs.nvidia.com/b</w:t>
-        </w:r>
-        <w:r>
-          <w:rPr>
-            <w:rStyle w:val="Hyperlink"/>
-            <w:rFonts w:ascii="Arial" w:hAnsi="Arial" w:cs="Arial"/>
-            <w:sz w:val="24"/>
-            <w:szCs w:val="24"/>
-          </w:rPr>
-          <w:t>l</w:t>
-        </w:r>
-        <w:r>
-          <w:rPr>
-            <w:rStyle w:val="Hyperlink"/>
-            <w:rFonts w:ascii="Arial" w:hAnsi="Arial" w:cs="Arial"/>
-            <w:sz w:val="24"/>
-            <w:szCs w:val="24"/>
-          </w:rPr>
-          <w:t>og/2009/12/16/whats-the-difference-between-a-cpu-and-a-gpu/</w:t>
-        </w:r>
-      </w:hyperlink>
-    </w:p>
-    <w:p>
-      <w:pPr>
-        <w:jc w:val="both"/>
-        <w:rPr>
-          <w:rFonts w:ascii="Arial" w:hAnsi="Arial" w:cs="Arial"/>
-          <w:sz w:val="24"/>
-          <w:szCs w:val="24"/>
-        </w:rPr>
-      </w:pPr>
-      <w:r>
-        <w:rPr>
-          <w:rFonts w:ascii="Arial" w:hAnsi="Arial" w:cs="Arial"/>
-          <w:sz w:val="24"/>
-          <w:szCs w:val="24"/>
-        </w:rPr>
-        <w:t xml:space="preserve">[2] </w:t>
       </w:r>
       <w:hyperlink r:id="rId7" w:history="1">
         <w:r>
@@ -1432,43 +1646,7 @@
             <w:sz w:val="24"/>
             <w:szCs w:val="24"/>
           </w:rPr>
-          <w:t>http://people.eecs.</w:t>
-        </w:r>
-        <w:r>
-          <w:rPr>
-            <w:rStyle w:val="Hyperlink"/>
-            <w:rFonts w:ascii="Arial" w:hAnsi="Arial" w:cs="Arial"/>
-            <w:sz w:val="24"/>
-            <w:szCs w:val="24"/>
-          </w:rPr>
-          <w:t>b</w:t>
-        </w:r>
-        <w:r>
-          <w:rPr>
-            <w:rStyle w:val="Hyperlink"/>
-            <w:rFonts w:ascii="Arial" w:hAnsi="Arial" w:cs="Arial"/>
-            <w:sz w:val="24"/>
-            <w:szCs w:val="24"/>
-          </w:rPr>
-          <w:t>erkeley.e</w:t>
-        </w:r>
-        <w:r>
-          <w:rPr>
-            <w:rStyle w:val="Hyperlink"/>
-            <w:rFonts w:ascii="Arial" w:hAnsi="Arial" w:cs="Arial"/>
-            <w:sz w:val="24"/>
-            <w:szCs w:val="24"/>
-          </w:rPr>
-          <w:t>d</w:t>
-        </w:r>
-        <w:r>
-          <w:rPr>
-            <w:rStyle w:val="Hyperlink"/>
-            <w:rFonts w:ascii="Arial" w:hAnsi="Arial" w:cs="Arial"/>
-            <w:sz w:val="24"/>
-            <w:szCs w:val="24"/>
-          </w:rPr>
-          <w:t>u/~sangjin/2013/02/12/CPU-GPU-comparison.html</w:t>
+          <w:t>https://blogs.nvidia.com/blog/2009/12/16/whats-the-difference-between-a-cpu-and-a-gpu/</w:t>
         </w:r>
       </w:hyperlink>
     </w:p>
@@ -1487,15 +1665,7 @@
           <w:sz w:val="24"/>
           <w:szCs w:val="24"/>
         </w:rPr>
-        <w:t>[3]</w:t>
-      </w:r>
-      <w:r>
-        <w:rPr>
-          <w:rFonts w:ascii="Arial" w:hAnsi="Arial" w:cs="Arial"/>
-          <w:sz w:val="24"/>
-          <w:szCs w:val="24"/>
-        </w:rPr>
-        <w:t xml:space="preserve"> </w:t>
+        <w:t xml:space="preserve">[2] </w:t>
       </w:r>
       <w:hyperlink r:id="rId8" w:history="1">
         <w:r>
@@ -1505,25 +1675,7 @@
             <w:sz w:val="24"/>
             <w:szCs w:val="24"/>
           </w:rPr>
-          <w:t>http:</w:t>
-        </w:r>
-        <w:r>
-          <w:rPr>
-            <w:rStyle w:val="Hyperlink"/>
-            <w:rFonts w:ascii="Arial" w:hAnsi="Arial" w:cs="Arial"/>
-            <w:sz w:val="24"/>
-            <w:szCs w:val="24"/>
-          </w:rPr>
-          <w:t>/</w:t>
-        </w:r>
-        <w:r>
-          <w:rPr>
-            <w:rStyle w:val="Hyperlink"/>
-            <w:rFonts w:ascii="Arial" w:hAnsi="Arial" w:cs="Arial"/>
-            <w:sz w:val="24"/>
-            <w:szCs w:val="24"/>
-          </w:rPr>
-          <w:t>/www.digitaleng.news/de/gpu-vs-cpu-computing/</w:t>
+          <w:t>http://people.eecs.berkeley.edu/~sangjin/2013/02/12/CPU-GPU-comparison.html</w:t>
         </w:r>
       </w:hyperlink>
     </w:p>
@@ -1542,7 +1694,15 @@
           <w:sz w:val="24"/>
           <w:szCs w:val="24"/>
         </w:rPr>
-        <w:t xml:space="preserve">[4] </w:t>
+        <w:t>[3]</w:t>
+      </w:r>
+      <w:r>
+        <w:rPr>
+          <w:rFonts w:ascii="Arial" w:hAnsi="Arial" w:cs="Arial"/>
+          <w:sz w:val="24"/>
+          <w:szCs w:val="24"/>
+        </w:rPr>
+        <w:t xml:space="preserve"> </w:t>
       </w:r>
       <w:hyperlink r:id="rId9" w:history="1">
         <w:r>
@@ -1552,43 +1712,7 @@
             <w:sz w:val="24"/>
             <w:szCs w:val="24"/>
           </w:rPr>
-          <w:t>https://blogs.n</w:t>
-        </w:r>
-        <w:r>
-          <w:rPr>
-            <w:rStyle w:val="Hyperlink"/>
-            <w:rFonts w:ascii="Arial" w:hAnsi="Arial" w:cs="Arial"/>
-            <w:sz w:val="24"/>
-            <w:szCs w:val="24"/>
-          </w:rPr>
-          <w:t>v</w:t>
-        </w:r>
-        <w:r>
-          <w:rPr>
-            <w:rStyle w:val="Hyperlink"/>
-            <w:rFonts w:ascii="Arial" w:hAnsi="Arial" w:cs="Arial"/>
-            <w:sz w:val="24"/>
-            <w:szCs w:val="24"/>
-          </w:rPr>
-          <w:t>idia.com/blog/2010/06/23/gpus-</w:t>
-        </w:r>
-        <w:r>
-          <w:rPr>
-            <w:rStyle w:val="Hyperlink"/>
-            <w:rFonts w:ascii="Arial" w:hAnsi="Arial" w:cs="Arial"/>
-            <w:sz w:val="24"/>
-            <w:szCs w:val="24"/>
-          </w:rPr>
-          <w:t>a</w:t>
-        </w:r>
-        <w:r>
-          <w:rPr>
-            <w:rStyle w:val="Hyperlink"/>
-            <w:rFonts w:ascii="Arial" w:hAnsi="Arial" w:cs="Arial"/>
-            <w:sz w:val="24"/>
-            <w:szCs w:val="24"/>
-          </w:rPr>
-          <w:t>re-only-up-to-14-times-faster-than-cpus-says-intel/</w:t>
+          <w:t>http://www.digitaleng.news/de/gpu-vs-cpu-computing/</w:t>
         </w:r>
       </w:hyperlink>
     </w:p>
@@ -1607,7 +1731,7 @@
           <w:sz w:val="24"/>
           <w:szCs w:val="24"/>
         </w:rPr>
-        <w:t xml:space="preserve">[5] </w:t>
+        <w:t xml:space="preserve">[4] </w:t>
       </w:r>
       <w:hyperlink r:id="rId10" w:history="1">
         <w:r>
@@ -1617,8 +1741,28 @@
             <w:sz w:val="24"/>
             <w:szCs w:val="24"/>
           </w:rPr>
-          <w:t>https://g</w:t>
+          <w:t>https://blogs.nvidia.com/blog/2010/06/23/gpus-are-only-up-to-14-times-faster-than-cpus-says-intel/</w:t>
         </w:r>
+      </w:hyperlink>
+    </w:p>
+    <w:p>
+      <w:pPr>
+        <w:jc w:val="both"/>
+        <w:rPr>
+          <w:rFonts w:ascii="Arial" w:hAnsi="Arial" w:cs="Arial"/>
+          <w:sz w:val="24"/>
+          <w:szCs w:val="24"/>
+        </w:rPr>
+      </w:pPr>
+      <w:r>
+        <w:rPr>
+          <w:rFonts w:ascii="Arial" w:hAnsi="Arial" w:cs="Arial"/>
+          <w:sz w:val="24"/>
+          <w:szCs w:val="24"/>
+        </w:rPr>
+        <w:t xml:space="preserve">[5] </w:t>
+      </w:r>
+      <w:hyperlink r:id="rId11" w:history="1">
         <w:r>
           <w:rPr>
             <w:rStyle w:val="Hyperlink"/>
@@ -1626,16 +1770,7 @@
             <w:sz w:val="24"/>
             <w:szCs w:val="24"/>
           </w:rPr>
-          <w:t>i</w:t>
-        </w:r>
-        <w:r>
-          <w:rPr>
-            <w:rStyle w:val="Hyperlink"/>
-            <w:rFonts w:ascii="Arial" w:hAnsi="Arial" w:cs="Arial"/>
-            <w:sz w:val="24"/>
-            <w:szCs w:val="24"/>
-          </w:rPr>
-          <w:t>st.github.com/pazdera/1123306</w:t>
+          <w:t>https://gist.github.com/pazdera/1123306</w:t>
         </w:r>
       </w:hyperlink>
     </w:p>
@@ -1655,10 +1790,9 @@
           <w:sz w:val="24"/>
           <w:szCs w:val="24"/>
         </w:rPr>
-        <w:lastRenderedPageBreak/>
         <w:t xml:space="preserve">[6] </w:t>
       </w:r>
-      <w:hyperlink r:id="rId11" w:history="1">
+      <w:hyperlink r:id="rId12" w:history="1">
         <w:r>
           <w:rPr>
             <w:rStyle w:val="Hyperlink"/>
@@ -1675,6 +1809,43 @@
         <w:jc w:val="both"/>
         <w:rPr>
           <w:rFonts w:ascii="Arial" w:hAnsi="Arial" w:cs="Arial"/>
+          <w:sz w:val="24"/>
+          <w:szCs w:val="28"/>
+        </w:rPr>
+      </w:pPr>
+      <w:r>
+        <w:rPr>
+          <w:rFonts w:ascii="Arial" w:hAnsi="Arial" w:cs="Arial"/>
+          <w:sz w:val="24"/>
+          <w:szCs w:val="28"/>
+        </w:rPr>
+        <w:t>[7]</w:t>
+      </w:r>
+      <w:r>
+        <w:rPr>
+          <w:rFonts w:ascii="Arial" w:hAnsi="Arial" w:cs="Arial"/>
+          <w:sz w:val="24"/>
+          <w:szCs w:val="28"/>
+        </w:rPr>
+        <w:t xml:space="preserve"> </w:t>
+      </w:r>
+      <w:hyperlink r:id="rId13" w:history="1">
+        <w:r>
+          <w:rPr>
+            <w:rStyle w:val="Hyperlink"/>
+            <w:rFonts w:ascii="Arial" w:hAnsi="Arial" w:cs="Arial"/>
+            <w:sz w:val="24"/>
+            <w:szCs w:val="28"/>
+          </w:rPr>
+          <w:t>https://github.com/xpn/CUDA-MD5-Crack</w:t>
+        </w:r>
+      </w:hyperlink>
+    </w:p>
+    <w:p>
+      <w:pPr>
+        <w:jc w:val="both"/>
+        <w:rPr>
+          <w:rFonts w:ascii="Arial" w:hAnsi="Arial" w:cs="Arial"/>
           <w:b/>
           <w:sz w:val="28"/>
           <w:szCs w:val="28"/>
@@ -1690,9 +1861,38 @@
         <w:t>Appendix A</w:t>
       </w:r>
     </w:p>
+    <w:p>
+      <w:pPr>
+        <w:jc w:val="both"/>
+        <w:rPr>
+          <w:rFonts w:ascii="Arial" w:hAnsi="Arial" w:cs="Arial"/>
+          <w:sz w:val="24"/>
+          <w:szCs w:val="28"/>
+        </w:rPr>
+      </w:pPr>
+      <w:r>
+        <w:rPr>
+          <w:rFonts w:ascii="Arial" w:hAnsi="Arial" w:cs="Arial"/>
+          <w:sz w:val="24"/>
+          <w:szCs w:val="28"/>
+        </w:rPr>
+        <w:t xml:space="preserve">Our code can be found at </w:t>
+      </w:r>
+      <w:hyperlink r:id="rId14" w:history="1">
+        <w:r>
+          <w:rPr>
+            <w:rStyle w:val="Hyperlink"/>
+            <w:rFonts w:ascii="Arial" w:hAnsi="Arial" w:cs="Arial"/>
+            <w:sz w:val="24"/>
+            <w:szCs w:val="28"/>
+          </w:rPr>
+          <w:t>https://github.com/Brycey92/CUDAHashSlingingSlasher</w:t>
+        </w:r>
+      </w:hyperlink>
+    </w:p>
     <w:sectPr>
-      <w:headerReference w:type="default" r:id="rId12"/>
-      <w:footerReference w:type="default" r:id="rId13"/>
+      <w:headerReference w:type="default" r:id="rId15"/>
+      <w:footerReference w:type="default" r:id="rId16"/>
       <w:pgSz w:w="12240" w:h="15840"/>
       <w:pgMar w:top="1440" w:right="1440" w:bottom="1440" w:left="1440" w:header="720" w:footer="720" w:gutter="0"/>
       <w:cols w:num="2" w:space="720"/>
@@ -2289,6 +2489,7 @@
   <w:style w:type="character" w:default="1" w:styleId="DefaultParagraphFont">
     <w:name w:val="Default Paragraph Font"/>
     <w:uiPriority w:val="1"/>
+    <w:semiHidden/>
     <w:unhideWhenUsed/>
   </w:style>
   <w:style w:type="table" w:default="1" w:styleId="TableNormal">
@@ -2687,4 +2888,16 @@
     </a:ext>
   </a:extLst>
 </a:theme>
+</file>
+
+<file path=customXml/item1.xml><?xml version="1.0" encoding="utf-8"?>
+<b:Sources xmlns:b="http://schemas.openxmlformats.org/officeDocument/2006/bibliography" xmlns="http://schemas.openxmlformats.org/officeDocument/2006/bibliography" SelectedStyle="\APASixthEditionOfficeOnline.xsl" StyleName="APA" Version="6"/>
+</file>
+
+<file path=customXml/itemProps1.xml><?xml version="1.0" encoding="utf-8"?>
+<ds:datastoreItem xmlns:ds="http://schemas.openxmlformats.org/officeDocument/2006/customXml" ds:itemID="{232BDB82-EFAD-442D-8F6D-4F9902FE802E}">
+  <ds:schemaRefs>
+    <ds:schemaRef ds:uri="http://schemas.openxmlformats.org/officeDocument/2006/bibliography"/>
+  </ds:schemaRefs>
+</ds:datastoreItem>
 </file>
</xml_diff>

<commit_message>
Fixed mistake in report
</commit_message>
<xml_diff>
--- a/Brute Force Hash Code Cracking.docx
+++ b/Brute Force Hash Code Cracking.docx
@@ -380,8 +380,8 @@
         <w:tab/>
         <w:t xml:space="preserve">In a self-analysis of a paper written by a </w:t>
       </w:r>
-      <w:smartTag w:uri="urn:schemas-microsoft-com:office:smarttags" w:element="place">
-        <w:smartTag w:uri="urn:schemas-microsoft-com:office:smarttags" w:element="City">
+      <w:smartTag w:uri="urn:schemas-microsoft-com:office:smarttags" w:element="City">
+        <w:smartTag w:uri="urn:schemas-microsoft-com:office:smarttags" w:element="place">
           <w:r>
             <w:rPr>
               <w:rFonts w:ascii="Arial" w:hAnsi="Arial" w:cs="Arial"/>
@@ -626,7 +626,7 @@
           </w:rPr>
           <w:t xml:space="preserve"> </w:t>
         </w:r>
-        <w:smartTag w:uri="urn:schemas-microsoft-com:office:smarttags" w:element="PlaceType">
+        <w:smartTag w:uri="urn:schemas-microsoft-com:office:smarttags" w:element="place">
           <w:r>
             <w:rPr>
               <w:rFonts w:ascii="Arial" w:hAnsi="Arial" w:cs="Arial"/>
@@ -1023,7 +1023,7 @@
           <w:sz w:val="24"/>
           <w:szCs w:val="28"/>
         </w:rPr>
-        <w:t>While the theoretical speedups achievable with both CPU and GPU concurrency are great, we have found that for a single usesss case, it can often be easier and faster to simply use the most basic implementation.</w:t>
+        <w:t>While the theoretical speedups achievable with both CPU and GPU concurrency are great, we have found that for a single use case, it can often be easier and faster to simply use the most basic implementation.</w:t>
       </w:r>
     </w:p>
     <w:p>

</xml_diff>